<commit_message>
cambio en la documentacion
</commit_message>
<xml_diff>
--- a/Documentacion/Guía administración de la web EEST Nº2.docx
+++ b/Documentacion/Guía administración de la web EEST Nº2.docx
@@ -15,6 +15,569 @@
         </w:rPr>
         <w:t>Guía administración de la web EEST Nº2</w:t>
       </w:r>
+    </w:p>
+    <w:p>
+      <w:pPr>
+        <w:pStyle w:val="Ttulo1"/>
+        <w:rPr>
+          <w:lang w:val="es-ES"/>
+        </w:rPr>
+      </w:pPr>
+      <w:r>
+        <w:rPr>
+          <w:lang w:val="es-ES"/>
+        </w:rPr>
+        <w:t xml:space="preserve">Subir archivos al servidor con </w:t>
+      </w:r>
+      <w:proofErr w:type="spellStart"/>
+      <w:r>
+        <w:rPr>
+          <w:lang w:val="es-ES"/>
+        </w:rPr>
+        <w:t>Filezilla</w:t>
+      </w:r>
+      <w:proofErr w:type="spellEnd"/>
+    </w:p>
+    <w:p>
+      <w:pPr>
+        <w:rPr>
+          <w:lang w:val="es-ES"/>
+        </w:rPr>
+      </w:pPr>
+      <w:r>
+        <w:rPr>
+          <w:lang w:val="es-ES"/>
+        </w:rPr>
+        <w:t>Para que los cambios que se explicaran posteriormente tengan algún efecto, luego de realizarlos debe ejecutar el comando “</w:t>
+      </w:r>
+      <w:proofErr w:type="spellStart"/>
+      <w:r>
+        <w:rPr>
+          <w:lang w:val="es-ES"/>
+        </w:rPr>
+        <w:t>npm</w:t>
+      </w:r>
+      <w:proofErr w:type="spellEnd"/>
+      <w:r>
+        <w:rPr>
+          <w:lang w:val="es-ES"/>
+        </w:rPr>
+        <w:t xml:space="preserve"> run </w:t>
+      </w:r>
+      <w:proofErr w:type="spellStart"/>
+      <w:r>
+        <w:rPr>
+          <w:lang w:val="es-ES"/>
+        </w:rPr>
+        <w:t>build</w:t>
+      </w:r>
+      <w:proofErr w:type="spellEnd"/>
+      <w:r>
+        <w:rPr>
+          <w:lang w:val="es-ES"/>
+        </w:rPr>
+        <w:t xml:space="preserve">” dentro de la carpeta de la web. </w:t>
+      </w:r>
+    </w:p>
+    <w:p>
+      <w:pPr>
+        <w:rPr>
+          <w:lang w:val="es-ES"/>
+        </w:rPr>
+      </w:pPr>
+      <w:r>
+        <w:rPr>
+          <w:lang w:val="es-ES"/>
+        </w:rPr>
+        <w:t>Eso provocara cambios en la carpeta “</w:t>
+      </w:r>
+      <w:proofErr w:type="spellStart"/>
+      <w:r>
+        <w:rPr>
+          <w:lang w:val="es-ES"/>
+        </w:rPr>
+        <w:t>dist</w:t>
+      </w:r>
+      <w:proofErr w:type="spellEnd"/>
+      <w:r>
+        <w:rPr>
+          <w:lang w:val="es-ES"/>
+        </w:rPr>
+        <w:t xml:space="preserve">”. El contenido de esa carpeta deberá subirlo al servidor con </w:t>
+      </w:r>
+      <w:proofErr w:type="spellStart"/>
+      <w:r>
+        <w:rPr>
+          <w:lang w:val="es-ES"/>
+        </w:rPr>
+        <w:t>Filezilla</w:t>
+      </w:r>
+      <w:proofErr w:type="spellEnd"/>
+      <w:r>
+        <w:rPr>
+          <w:lang w:val="es-ES"/>
+        </w:rPr>
+        <w:t>:</w:t>
+      </w:r>
+    </w:p>
+    <w:p>
+      <w:pPr>
+        <w:rPr>
+          <w:lang w:val="es-ES"/>
+        </w:rPr>
+      </w:pPr>
+      <w:hyperlink r:id="rId7" w:history="1">
+        <w:r>
+          <w:rPr>
+            <w:rStyle w:val="Hipervnculo"/>
+            <w:lang w:val="es-ES"/>
+          </w:rPr>
+          <w:t>https://filezilla-project.org/</w:t>
+        </w:r>
+      </w:hyperlink>
+      <w:r>
+        <w:rPr>
+          <w:lang w:val="es-ES"/>
+        </w:rPr>
+        <w:t xml:space="preserve"> (web de descarga de </w:t>
+      </w:r>
+      <w:proofErr w:type="spellStart"/>
+      <w:r>
+        <w:rPr>
+          <w:lang w:val="es-ES"/>
+        </w:rPr>
+        <w:t>filezilla</w:t>
+      </w:r>
+      <w:proofErr w:type="spellEnd"/>
+      <w:r>
+        <w:rPr>
+          <w:lang w:val="es-ES"/>
+        </w:rPr>
+        <w:t>)</w:t>
+      </w:r>
+    </w:p>
+    <w:p>
+      <w:pPr>
+        <w:rPr>
+          <w:lang w:val="es-ES"/>
+        </w:rPr>
+      </w:pPr>
+    </w:p>
+    <w:p>
+      <w:pPr>
+        <w:rPr>
+          <w:lang w:val="es-ES"/>
+        </w:rPr>
+      </w:pPr>
+      <w:r>
+        <w:rPr>
+          <w:lang w:val="es-ES"/>
+        </w:rPr>
+        <w:t xml:space="preserve">Primero debe conectarse al servidor solicitando los datos de acceso a quien se encarga del servidor. Introdúzcalos en el menú mostrado a continuación. </w:t>
+      </w:r>
+    </w:p>
+    <w:p>
+      <w:pPr>
+        <w:rPr>
+          <w:lang w:val="es-ES"/>
+        </w:rPr>
+      </w:pPr>
+      <w:r>
+        <w:rPr>
+          <w:noProof/>
+          <w:lang w:eastAsia="es-AR"/>
+        </w:rPr>
+        <w:drawing>
+          <wp:inline distT="0" distB="0" distL="0" distR="0">
+            <wp:extent cx="5400040" cy="147955"/>
+            <wp:effectExtent l="0" t="0" r="0" b="4445"/>
+            <wp:docPr id="18" name="0 Imagen"/>
+            <wp:cNvGraphicFramePr>
+              <a:graphicFrameLocks xmlns:a="http://schemas.openxmlformats.org/drawingml/2006/main" noChangeAspect="1"/>
+            </wp:cNvGraphicFramePr>
+            <a:graphic xmlns:a="http://schemas.openxmlformats.org/drawingml/2006/main">
+              <a:graphicData uri="http://schemas.openxmlformats.org/drawingml/2006/picture">
+                <pic:pic xmlns:pic="http://schemas.openxmlformats.org/drawingml/2006/picture">
+                  <pic:nvPicPr>
+                    <pic:cNvPr id="0" name="Captura.PNG"/>
+                    <pic:cNvPicPr/>
+                  </pic:nvPicPr>
+                  <pic:blipFill>
+                    <a:blip r:embed="rId8">
+                      <a:extLst>
+                        <a:ext uri="{28A0092B-C50C-407E-A947-70E740481C1C}">
+                          <a14:useLocalDpi xmlns:a14="http://schemas.microsoft.com/office/drawing/2010/main" val="0"/>
+                        </a:ext>
+                      </a:extLst>
+                    </a:blip>
+                    <a:stretch>
+                      <a:fillRect/>
+                    </a:stretch>
+                  </pic:blipFill>
+                  <pic:spPr>
+                    <a:xfrm>
+                      <a:off x="0" y="0"/>
+                      <a:ext cx="5400040" cy="147955"/>
+                    </a:xfrm>
+                    <a:prstGeom prst="rect">
+                      <a:avLst/>
+                    </a:prstGeom>
+                  </pic:spPr>
+                </pic:pic>
+              </a:graphicData>
+            </a:graphic>
+          </wp:inline>
+        </w:drawing>
+      </w:r>
+    </w:p>
+    <w:p>
+      <w:pPr>
+        <w:rPr>
+          <w:lang w:val="es-ES"/>
+        </w:rPr>
+      </w:pPr>
+      <w:r>
+        <w:rPr>
+          <w:lang w:val="es-ES"/>
+        </w:rPr>
+        <w:t>Verá algo parecido a esto:</w:t>
+      </w:r>
+    </w:p>
+    <w:p>
+      <w:pPr>
+        <w:rPr>
+          <w:lang w:val="es-ES"/>
+        </w:rPr>
+      </w:pPr>
+      <w:r>
+        <w:rPr>
+          <w:noProof/>
+          <w:lang w:eastAsia="es-AR"/>
+        </w:rPr>
+        <mc:AlternateContent>
+          <mc:Choice Requires="wps">
+            <w:drawing>
+              <wp:anchor distT="0" distB="0" distL="114300" distR="114300" simplePos="0" relativeHeight="251675648" behindDoc="0" locked="0" layoutInCell="1" allowOverlap="1" wp14:anchorId="1ECCBF30" wp14:editId="2FCF4D62">
+                <wp:simplePos x="0" y="0"/>
+                <wp:positionH relativeFrom="column">
+                  <wp:posOffset>2540</wp:posOffset>
+                </wp:positionH>
+                <wp:positionV relativeFrom="paragraph">
+                  <wp:posOffset>1394460</wp:posOffset>
+                </wp:positionV>
+                <wp:extent cx="2670810" cy="2237740"/>
+                <wp:effectExtent l="0" t="0" r="15240" b="10160"/>
+                <wp:wrapNone/>
+                <wp:docPr id="20" name="20 Rectángulo"/>
+                <wp:cNvGraphicFramePr/>
+                <a:graphic xmlns:a="http://schemas.openxmlformats.org/drawingml/2006/main">
+                  <a:graphicData uri="http://schemas.microsoft.com/office/word/2010/wordprocessingShape">
+                    <wps:wsp>
+                      <wps:cNvSpPr/>
+                      <wps:spPr>
+                        <a:xfrm>
+                          <a:off x="0" y="0"/>
+                          <a:ext cx="2670810" cy="2237740"/>
+                        </a:xfrm>
+                        <a:prstGeom prst="rect">
+                          <a:avLst/>
+                        </a:prstGeom>
+                        <a:noFill/>
+                        <a:ln>
+                          <a:solidFill>
+                            <a:srgbClr val="FF0000"/>
+                          </a:solidFill>
+                        </a:ln>
+                      </wps:spPr>
+                      <wps:style>
+                        <a:lnRef idx="2">
+                          <a:schemeClr val="accent1">
+                            <a:shade val="50000"/>
+                          </a:schemeClr>
+                        </a:lnRef>
+                        <a:fillRef idx="1">
+                          <a:schemeClr val="accent1"/>
+                        </a:fillRef>
+                        <a:effectRef idx="0">
+                          <a:schemeClr val="accent1"/>
+                        </a:effectRef>
+                        <a:fontRef idx="minor">
+                          <a:schemeClr val="lt1"/>
+                        </a:fontRef>
+                      </wps:style>
+                      <wps:bodyPr rot="0" spcFirstLastPara="0" vertOverflow="overflow" horzOverflow="overflow" vert="horz" wrap="square" lIns="91440" tIns="45720" rIns="91440" bIns="45720" numCol="1" spcCol="0" rtlCol="0" fromWordArt="0" anchor="ctr" anchorCtr="0" forceAA="0" compatLnSpc="1">
+                        <a:prstTxWarp prst="textNoShape">
+                          <a:avLst/>
+                        </a:prstTxWarp>
+                        <a:noAutofit/>
+                      </wps:bodyPr>
+                    </wps:wsp>
+                  </a:graphicData>
+                </a:graphic>
+                <wp14:sizeRelH relativeFrom="margin">
+                  <wp14:pctWidth>0</wp14:pctWidth>
+                </wp14:sizeRelH>
+              </wp:anchor>
+            </w:drawing>
+          </mc:Choice>
+          <mc:Fallback>
+            <w:pict>
+              <v:rect id="20 Rectángulo" o:spid="_x0000_s1026" style="position:absolute;margin-left:.2pt;margin-top:109.8pt;width:210.3pt;height:176.2pt;z-index:251675648;visibility:visible;mso-wrap-style:square;mso-width-percent:0;mso-wrap-distance-left:9pt;mso-wrap-distance-top:0;mso-wrap-distance-right:9pt;mso-wrap-distance-bottom:0;mso-position-horizontal:absolute;mso-position-horizontal-relative:text;mso-position-vertical:absolute;mso-position-vertical-relative:text;mso-width-percent:0;mso-width-relative:margin;v-text-anchor:middle" o:gfxdata="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" filled="f" strokecolor="red" strokeweight="2pt"/>
+            </w:pict>
+          </mc:Fallback>
+        </mc:AlternateContent>
+      </w:r>
+      <w:r>
+        <w:rPr>
+          <w:noProof/>
+          <w:lang w:eastAsia="es-AR"/>
+        </w:rPr>
+        <mc:AlternateContent>
+          <mc:Choice Requires="wps">
+            <w:drawing>
+              <wp:anchor distT="0" distB="0" distL="114300" distR="114300" simplePos="0" relativeHeight="251677696" behindDoc="0" locked="0" layoutInCell="1" allowOverlap="1" wp14:anchorId="096098A6" wp14:editId="59CCBF1E">
+                <wp:simplePos x="0" y="0"/>
+                <wp:positionH relativeFrom="column">
+                  <wp:posOffset>2717265</wp:posOffset>
+                </wp:positionH>
+                <wp:positionV relativeFrom="paragraph">
+                  <wp:posOffset>1396599</wp:posOffset>
+                </wp:positionV>
+                <wp:extent cx="2713121" cy="2237873"/>
+                <wp:effectExtent l="0" t="0" r="11430" b="10160"/>
+                <wp:wrapNone/>
+                <wp:docPr id="21" name="21 Rectángulo"/>
+                <wp:cNvGraphicFramePr/>
+                <a:graphic xmlns:a="http://schemas.openxmlformats.org/drawingml/2006/main">
+                  <a:graphicData uri="http://schemas.microsoft.com/office/word/2010/wordprocessingShape">
+                    <wps:wsp>
+                      <wps:cNvSpPr/>
+                      <wps:spPr>
+                        <a:xfrm>
+                          <a:off x="0" y="0"/>
+                          <a:ext cx="2713121" cy="2237873"/>
+                        </a:xfrm>
+                        <a:prstGeom prst="rect">
+                          <a:avLst/>
+                        </a:prstGeom>
+                        <a:noFill/>
+                        <a:ln>
+                          <a:solidFill>
+                            <a:srgbClr val="FFFF00"/>
+                          </a:solidFill>
+                        </a:ln>
+                      </wps:spPr>
+                      <wps:style>
+                        <a:lnRef idx="2">
+                          <a:schemeClr val="accent1">
+                            <a:shade val="50000"/>
+                          </a:schemeClr>
+                        </a:lnRef>
+                        <a:fillRef idx="1">
+                          <a:schemeClr val="accent1"/>
+                        </a:fillRef>
+                        <a:effectRef idx="0">
+                          <a:schemeClr val="accent1"/>
+                        </a:effectRef>
+                        <a:fontRef idx="minor">
+                          <a:schemeClr val="lt1"/>
+                        </a:fontRef>
+                      </wps:style>
+                      <wps:bodyPr rot="0" spcFirstLastPara="0" vertOverflow="overflow" horzOverflow="overflow" vert="horz" wrap="square" lIns="91440" tIns="45720" rIns="91440" bIns="45720" numCol="1" spcCol="0" rtlCol="0" fromWordArt="0" anchor="ctr" anchorCtr="0" forceAA="0" compatLnSpc="1">
+                        <a:prstTxWarp prst="textNoShape">
+                          <a:avLst/>
+                        </a:prstTxWarp>
+                        <a:noAutofit/>
+                      </wps:bodyPr>
+                    </wps:wsp>
+                  </a:graphicData>
+                </a:graphic>
+              </wp:anchor>
+            </w:drawing>
+          </mc:Choice>
+          <mc:Fallback>
+            <w:pict>
+              <v:rect id="21 Rectángulo" o:spid="_x0000_s1026" style="position:absolute;margin-left:213.95pt;margin-top:109.95pt;width:213.65pt;height:176.2pt;z-index:251677696;visibility:visible;mso-wrap-style:square;mso-wrap-distance-left:9pt;mso-wrap-distance-top:0;mso-wrap-distance-right:9pt;mso-wrap-distance-bottom:0;mso-position-horizontal:absolute;mso-position-horizontal-relative:text;mso-position-vertical:absolute;mso-position-vertical-relative:text;v-text-anchor:middle" o:gfxdata="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" filled="f" strokecolor="yellow" strokeweight="2pt"/>
+            </w:pict>
+          </mc:Fallback>
+        </mc:AlternateContent>
+      </w:r>
+      <w:r>
+        <w:rPr>
+          <w:noProof/>
+          <w:lang w:eastAsia="es-AR"/>
+        </w:rPr>
+        <w:drawing>
+          <wp:inline distT="0" distB="0" distL="0" distR="0">
+            <wp:extent cx="5400040" cy="3632200"/>
+            <wp:effectExtent l="0" t="0" r="0" b="6350"/>
+            <wp:docPr id="19" name="0 Imagen"/>
+            <wp:cNvGraphicFramePr>
+              <a:graphicFrameLocks xmlns:a="http://schemas.openxmlformats.org/drawingml/2006/main" noChangeAspect="1"/>
+            </wp:cNvGraphicFramePr>
+            <a:graphic xmlns:a="http://schemas.openxmlformats.org/drawingml/2006/main">
+              <a:graphicData uri="http://schemas.openxmlformats.org/drawingml/2006/picture">
+                <pic:pic xmlns:pic="http://schemas.openxmlformats.org/drawingml/2006/picture">
+                  <pic:nvPicPr>
+                    <pic:cNvPr id="0" name="Captura.PNG"/>
+                    <pic:cNvPicPr/>
+                  </pic:nvPicPr>
+                  <pic:blipFill>
+                    <a:blip r:embed="rId9">
+                      <a:extLst>
+                        <a:ext uri="{28A0092B-C50C-407E-A947-70E740481C1C}">
+                          <a14:useLocalDpi xmlns:a14="http://schemas.microsoft.com/office/drawing/2010/main" val="0"/>
+                        </a:ext>
+                      </a:extLst>
+                    </a:blip>
+                    <a:stretch>
+                      <a:fillRect/>
+                    </a:stretch>
+                  </pic:blipFill>
+                  <pic:spPr>
+                    <a:xfrm>
+                      <a:off x="0" y="0"/>
+                      <a:ext cx="5400040" cy="3632200"/>
+                    </a:xfrm>
+                    <a:prstGeom prst="rect">
+                      <a:avLst/>
+                    </a:prstGeom>
+                  </pic:spPr>
+                </pic:pic>
+              </a:graphicData>
+            </a:graphic>
+          </wp:inline>
+        </w:drawing>
+      </w:r>
+    </w:p>
+    <w:p>
+      <w:pPr>
+        <w:rPr>
+          <w:color w:val="FFFFFF" w:themeColor="background1"/>
+          <w:lang w:val="es-ES"/>
+        </w:rPr>
+      </w:pPr>
+      <w:r>
+        <w:rPr>
+          <w:color w:val="FFFFFF" w:themeColor="background1"/>
+          <w:highlight w:val="red"/>
+          <w:lang w:val="es-ES"/>
+        </w:rPr>
+        <w:t>Archivos de su computadora</w:t>
+      </w:r>
+    </w:p>
+    <w:p>
+      <w:pPr>
+        <w:rPr>
+          <w:lang w:val="es-ES"/>
+        </w:rPr>
+      </w:pPr>
+      <w:r>
+        <w:rPr>
+          <w:highlight w:val="yellow"/>
+          <w:lang w:val="es-ES"/>
+        </w:rPr>
+        <w:t>Archivos del servidor</w:t>
+      </w:r>
+    </w:p>
+    <w:p>
+      <w:pPr>
+        <w:rPr>
+          <w:lang w:val="es-ES"/>
+        </w:rPr>
+      </w:pPr>
+      <w:r>
+        <w:rPr>
+          <w:lang w:val="es-ES"/>
+        </w:rPr>
+        <w:lastRenderedPageBreak/>
+        <w:t>Busque la carpeta “</w:t>
+      </w:r>
+      <w:proofErr w:type="spellStart"/>
+      <w:r>
+        <w:rPr>
+          <w:lang w:val="es-ES"/>
+        </w:rPr>
+        <w:t>dist</w:t>
+      </w:r>
+      <w:proofErr w:type="spellEnd"/>
+      <w:r>
+        <w:rPr>
+          <w:lang w:val="es-ES"/>
+        </w:rPr>
+        <w:t xml:space="preserve">” y </w:t>
+      </w:r>
+      <w:proofErr w:type="spellStart"/>
+      <w:r>
+        <w:rPr>
+          <w:lang w:val="es-ES"/>
+        </w:rPr>
+        <w:t>arrástre</w:t>
+      </w:r>
+      <w:proofErr w:type="spellEnd"/>
+      <w:r>
+        <w:rPr>
+          <w:lang w:val="es-ES"/>
+        </w:rPr>
+        <w:t xml:space="preserve"> el contenido hasta la carpeta raíz del servidor. Sobrescriba lo que sea necesario. Si no hubo errores, los cambios deberían verse aplicados.</w:t>
+      </w:r>
+    </w:p>
+    <w:p>
+      <w:pPr>
+        <w:rPr>
+          <w:b/>
+          <w:color w:val="FF0000"/>
+          <w:sz w:val="24"/>
+          <w:lang w:val="es-ES"/>
+        </w:rPr>
+      </w:pPr>
+      <w:r>
+        <w:rPr>
+          <w:b/>
+          <w:color w:val="FF0000"/>
+          <w:sz w:val="24"/>
+          <w:lang w:val="es-ES"/>
+        </w:rPr>
+        <w:t xml:space="preserve">RECOMENDAMOS ENERGICAMENTE UTILIZAR UN </w:t>
+      </w:r>
+      <w:r>
+        <w:rPr>
+          <w:b/>
+          <w:color w:val="FF0000"/>
+          <w:sz w:val="24"/>
+          <w:lang w:val="es-ES"/>
+        </w:rPr>
+        <w:t xml:space="preserve">SOFTWARE DE CONTROL </w:t>
+      </w:r>
+      <w:r>
+        <w:rPr>
+          <w:b/>
+          <w:color w:val="FF0000"/>
+          <w:sz w:val="24"/>
+          <w:lang w:val="es-ES"/>
+        </w:rPr>
+        <w:t xml:space="preserve">DE VERSIONES (GIT-GITHUB) </w:t>
+      </w:r>
+      <w:r>
+        <w:rPr>
+          <w:b/>
+          <w:color w:val="FF0000"/>
+          <w:sz w:val="24"/>
+          <w:lang w:val="es-ES"/>
+        </w:rPr>
+        <w:t>E IR GUARDANDO LOS CAMBIOS QUE SE REALIZAN POR SI SE COMETE UN ERROR Y DEBE VOLVER A UNA VERSION ANTERIOR</w:t>
+      </w:r>
+      <w:r>
+        <w:rPr>
+          <w:b/>
+          <w:color w:val="FF0000"/>
+          <w:sz w:val="24"/>
+          <w:lang w:val="es-ES"/>
+        </w:rPr>
+        <w:t>.</w:t>
+      </w:r>
+      <w:bookmarkStart w:id="0" w:name="_GoBack"/>
+      <w:bookmarkEnd w:id="0"/>
     </w:p>
     <w:p>
       <w:pPr>
@@ -111,7 +674,7 @@
                     <pic:cNvPicPr/>
                   </pic:nvPicPr>
                   <pic:blipFill>
-                    <a:blip r:embed="rId7">
+                    <a:blip r:embed="rId10">
                       <a:extLst>
                         <a:ext uri="{28A0092B-C50C-407E-A947-70E740481C1C}">
                           <a14:useLocalDpi xmlns:a14="http://schemas.microsoft.com/office/drawing/2010/main" val="0"/>
@@ -182,19 +745,7 @@
         <w:rPr>
           <w:lang w:val="es-ES"/>
         </w:rPr>
-        <w:t xml:space="preserve"> con el resto. Es recomendable asignar todas las propiedades </w:t>
-      </w:r>
-      <w:r>
-        <w:rPr>
-          <w:lang w:val="es-ES"/>
-        </w:rPr>
-        <w:t>a las imágenes</w:t>
-      </w:r>
-      <w:r>
-        <w:rPr>
-          <w:lang w:val="es-ES"/>
-        </w:rPr>
-        <w:t xml:space="preserve"> para asegurar su correcto funcionamiento. </w:t>
+        <w:t xml:space="preserve"> con el resto. Es recomendable asignar todas las propiedades a las imágenes para asegurar su correcto funcionamiento. </w:t>
       </w:r>
     </w:p>
     <w:p>
@@ -569,7 +1120,7 @@
                     <pic:cNvPicPr/>
                   </pic:nvPicPr>
                   <pic:blipFill>
-                    <a:blip r:embed="rId8">
+                    <a:blip r:embed="rId11">
                       <a:extLst>
                         <a:ext uri="{28A0092B-C50C-407E-A947-70E740481C1C}">
                           <a14:useLocalDpi xmlns:a14="http://schemas.microsoft.com/office/drawing/2010/main" val="0"/>
@@ -622,6 +1173,60 @@
         </w:rPr>
         <w:t xml:space="preserve"> por su especialidad, por un tema de organización, le recomendamos mantener ese orden. </w:t>
       </w:r>
+      <w:r>
+        <w:rPr>
+          <w:lang w:val="es-ES"/>
+        </w:rPr>
+        <w:t>Ç</w:t>
+      </w:r>
+    </w:p>
+    <w:p>
+      <w:pPr>
+        <w:rPr>
+          <w:b/>
+          <w:color w:val="FF0000"/>
+          <w:sz w:val="24"/>
+          <w:lang w:val="es-ES"/>
+        </w:rPr>
+      </w:pPr>
+      <w:r>
+        <w:rPr>
+          <w:b/>
+          <w:color w:val="FF0000"/>
+          <w:sz w:val="24"/>
+          <w:lang w:val="es-ES"/>
+        </w:rPr>
+        <w:t>ES IMPORTANTE QUE LAS IMÁGENES UTILIZADAS ESTEN EN FORMATO .</w:t>
+      </w:r>
+      <w:proofErr w:type="spellStart"/>
+      <w:r>
+        <w:rPr>
+          <w:b/>
+          <w:color w:val="FF0000"/>
+          <w:sz w:val="24"/>
+          <w:lang w:val="es-ES"/>
+        </w:rPr>
+        <w:t>webp</w:t>
+      </w:r>
+      <w:proofErr w:type="spellEnd"/>
+      <w:r>
+        <w:rPr>
+          <w:b/>
+          <w:color w:val="FF0000"/>
+          <w:sz w:val="24"/>
+          <w:lang w:val="es-ES"/>
+        </w:rPr>
+        <w:t xml:space="preserve"> PARA NO RELENTIZAR LA WEB</w:t>
+      </w:r>
+      <w:r>
+        <w:rPr>
+          <w:b/>
+          <w:color w:val="FF0000"/>
+          <w:sz w:val="24"/>
+          <w:lang w:val="es-ES"/>
+        </w:rPr>
+        <w:t>.</w:t>
+      </w:r>
     </w:p>
     <w:p>
       <w:pPr>
@@ -711,7 +1316,7 @@
                     <pic:cNvPicPr/>
                   </pic:nvPicPr>
                   <pic:blipFill>
-                    <a:blip r:embed="rId9">
+                    <a:blip r:embed="rId12">
                       <a:extLst>
                         <a:ext uri="{28A0092B-C50C-407E-A947-70E740481C1C}">
                           <a14:useLocalDpi xmlns:a14="http://schemas.microsoft.com/office/drawing/2010/main" val="0"/>
@@ -740,7 +1345,11 @@
     </w:p>
     <w:p>
       <w:r>
-        <w:t xml:space="preserve">Naturalmente, los archivos que llevan nombre de especialidades modifican los datos de la especialidad que les da nombre, por otro lado tenemos el archivo empresas.js donde están los datos de todas las empresas donde alumnos de nuestra escuela hacen pasantías. Empezaremos analizando el archivo </w:t>
+        <w:t xml:space="preserve">Naturalmente, los archivos que llevan nombre de especialidades modifican los datos de la especialidad que les da nombre, por otro lado tenemos el archivo empresas.js donde están los datos de todas las empresas donde alumnos de nuestra escuela hacen pasantías. </w:t>
+      </w:r>
+      <w:r>
+        <w:lastRenderedPageBreak/>
+        <w:t xml:space="preserve">Empezaremos analizando el archivo </w:t>
       </w:r>
       <w:proofErr w:type="spellStart"/>
       <w:r>
@@ -779,7 +1388,6 @@
           <w:szCs w:val="21"/>
           <w:lang w:eastAsia="es-AR"/>
         </w:rPr>
-        <w:lastRenderedPageBreak/>
         <w:t>export</w:t>
       </w:r>
       <w:proofErr w:type="spellEnd"/>
@@ -2014,6 +2622,7 @@
           <w:sz w:val="14"/>
           <w:lang w:eastAsia="es-AR"/>
         </w:rPr>
+        <w:lastRenderedPageBreak/>
         <w:drawing>
           <wp:inline distT="0" distB="0" distL="0" distR="0">
             <wp:extent cx="3551541" cy="2070201"/>
@@ -2030,7 +2639,7 @@
                     <pic:cNvPicPr/>
                   </pic:nvPicPr>
                   <pic:blipFill>
-                    <a:blip r:embed="rId10" cstate="print">
+                    <a:blip r:embed="rId13" cstate="print">
                       <a:extLst>
                         <a:ext uri="{28A0092B-C50C-407E-A947-70E740481C1C}">
                           <a14:useLocalDpi xmlns:a14="http://schemas.microsoft.com/office/drawing/2010/main" val="0"/>
@@ -2104,7 +2713,6 @@
       </w:pPr>
       <w:proofErr w:type="spellStart"/>
       <w:r>
-        <w:lastRenderedPageBreak/>
         <w:t>diseñoCurricularSRC</w:t>
       </w:r>
       <w:proofErr w:type="spellEnd"/>
@@ -2137,7 +2745,7 @@
                     <pic:cNvPicPr/>
                   </pic:nvPicPr>
                   <pic:blipFill>
-                    <a:blip r:embed="rId11" cstate="print">
+                    <a:blip r:embed="rId14" cstate="print">
                       <a:extLst>
                         <a:ext uri="{28A0092B-C50C-407E-A947-70E740481C1C}">
                           <a14:useLocalDpi xmlns:a14="http://schemas.microsoft.com/office/drawing/2010/main" val="0"/>
@@ -2200,6 +2808,7 @@
           <w:noProof/>
           <w:lang w:eastAsia="es-AR"/>
         </w:rPr>
+        <w:lastRenderedPageBreak/>
         <w:drawing>
           <wp:inline distT="0" distB="0" distL="0" distR="0">
             <wp:extent cx="4287153" cy="3855110"/>
@@ -2216,7 +2825,7 @@
                     <pic:cNvPicPr/>
                   </pic:nvPicPr>
                   <pic:blipFill>
-                    <a:blip r:embed="rId12">
+                    <a:blip r:embed="rId15">
                       <a:extLst>
                         <a:ext uri="{28A0092B-C50C-407E-A947-70E740481C1C}">
                           <a14:useLocalDpi xmlns:a14="http://schemas.microsoft.com/office/drawing/2010/main" val="0"/>
@@ -2299,7 +2908,6 @@
           <w:noProof/>
           <w:lang w:eastAsia="es-AR"/>
         </w:rPr>
-        <w:lastRenderedPageBreak/>
         <w:drawing>
           <wp:inline distT="0" distB="0" distL="0" distR="0">
             <wp:extent cx="5400040" cy="1953895"/>
@@ -2316,7 +2924,7 @@
                     <pic:cNvPicPr/>
                   </pic:nvPicPr>
                   <pic:blipFill>
-                    <a:blip r:embed="rId13" cstate="print">
+                    <a:blip r:embed="rId16" cstate="print">
                       <a:extLst>
                         <a:ext uri="{28A0092B-C50C-407E-A947-70E740481C1C}">
                           <a14:useLocalDpi xmlns:a14="http://schemas.microsoft.com/office/drawing/2010/main" val="0"/>
@@ -2382,10 +2990,7 @@
       </w:r>
       <w:proofErr w:type="spellEnd"/>
       <w:r>
-        <w:t>/</w:t>
-      </w:r>
-      <w:r>
-        <w:t>inscripciones/insc.js. Verá lo siguiente:</w:t>
+        <w:t>/inscripciones/insc.js. Verá lo siguiente:</w:t>
       </w:r>
     </w:p>
     <w:p>
@@ -2394,6 +2999,7 @@
           <w:noProof/>
           <w:lang w:eastAsia="es-AR"/>
         </w:rPr>
+        <w:lastRenderedPageBreak/>
         <w:drawing>
           <wp:inline distT="0" distB="0" distL="0" distR="0">
             <wp:extent cx="3847795" cy="1949236"/>
@@ -2410,7 +3016,7 @@
                     <pic:cNvPicPr/>
                   </pic:nvPicPr>
                   <pic:blipFill>
-                    <a:blip r:embed="rId14">
+                    <a:blip r:embed="rId17">
                       <a:extLst>
                         <a:ext uri="{28A0092B-C50C-407E-A947-70E740481C1C}">
                           <a14:useLocalDpi xmlns:a14="http://schemas.microsoft.com/office/drawing/2010/main" val="0"/>
@@ -2447,6 +3053,7 @@
       <w:r>
         <w:rPr>
           <w:noProof/>
+          <w:lang w:eastAsia="es-AR"/>
         </w:rPr>
         <mc:AlternateContent>
           <mc:Choice Requires="wps">
@@ -2992,7 +3599,7 @@
                     <pic:cNvPicPr/>
                   </pic:nvPicPr>
                   <pic:blipFill>
-                    <a:blip r:embed="rId15" cstate="print">
+                    <a:blip r:embed="rId18" cstate="print">
                       <a:extLst>
                         <a:ext uri="{28A0092B-C50C-407E-A947-70E740481C1C}">
                           <a14:useLocalDpi xmlns:a14="http://schemas.microsoft.com/office/drawing/2010/main" val="0"/>
@@ -3021,7 +3628,6 @@
     </w:p>
     <w:p>
       <w:r>
-        <w:lastRenderedPageBreak/>
         <w:t xml:space="preserve">Puede seguir el mismo procedimiento en el archivo </w:t>
       </w:r>
       <w:proofErr w:type="spellStart"/>
@@ -3051,8 +3657,6 @@
       <w:r>
         <w:t xml:space="preserve">, aunque en este caso recomendamos no agregar objetos, solo modificar los existentes en caso de ser necesario. </w:t>
       </w:r>
-      <w:bookmarkStart w:id="0" w:name="_GoBack"/>
-      <w:bookmarkEnd w:id="0"/>
     </w:p>
     <w:sectPr>
       <w:pgSz w:w="11906" w:h="16838"/>
@@ -3577,6 +4181,17 @@
       <w:contextualSpacing/>
     </w:pPr>
   </w:style>
+  <w:style w:type="character" w:styleId="Hipervnculo">
+    <w:name w:val="Hyperlink"/>
+    <w:basedOn w:val="Fuentedeprrafopredeter"/>
+    <w:uiPriority w:val="99"/>
+    <w:unhideWhenUsed/>
+    <w:rsid w:val="00F64BEE"/>
+    <w:rPr>
+      <w:color w:val="0000FF" w:themeColor="hyperlink"/>
+      <w:u w:val="single"/>
+    </w:rPr>
+  </w:style>
 </w:styles>
 </file>
 
@@ -3972,6 +4587,17 @@
       <w:contextualSpacing/>
     </w:pPr>
   </w:style>
+  <w:style w:type="character" w:styleId="Hipervnculo">
+    <w:name w:val="Hyperlink"/>
+    <w:basedOn w:val="Fuentedeprrafopredeter"/>
+    <w:uiPriority w:val="99"/>
+    <w:unhideWhenUsed/>
+    <w:rsid w:val="00F64BEE"/>
+    <w:rPr>
+      <w:color w:val="0000FF" w:themeColor="hyperlink"/>
+      <w:u w:val="single"/>
+    </w:rPr>
+  </w:style>
 </w:styles>
 </file>
 
@@ -4265,7 +4891,7 @@
 </file>
 
 <file path=customXml/itemProps1.xml><?xml version="1.0" encoding="utf-8"?>
-<ds:datastoreItem xmlns:ds="http://schemas.openxmlformats.org/officeDocument/2006/customXml" ds:itemID="{5194B0DF-2114-49FA-B49D-976E2CE32228}">
+<ds:datastoreItem xmlns:ds="http://schemas.openxmlformats.org/officeDocument/2006/customXml" ds:itemID="{D6A108A0-E06C-4EC1-A866-4ED419F87FD8}">
   <ds:schemaRefs>
     <ds:schemaRef ds:uri="http://schemas.openxmlformats.org/officeDocument/2006/bibliography"/>
   </ds:schemaRefs>

</xml_diff>